<commit_message>
Chỉnh sửa FDD, DFD
FDD: Thêm các nhánh con thêm xóa sửa học sinh, điểm
DFD: Sửa các DFD thêm, xóa, sửa học sinh, điểm
</commit_message>
<xml_diff>
--- a/Nội dung báo cáo/Mô hình FDD/FDD.docx
+++ b/Nội dung báo cáo/Mô hình FDD/FDD.docx
@@ -4001,7 +4001,7 @@
         </w:rPr>
       </w:pPr>
       <w:r>
-        <w:object w:dxaOrig="22230" w:dyaOrig="8716" w14:anchorId="48C3DBF3">
+        <w:object w:dxaOrig="22531" w:dyaOrig="10801" w14:anchorId="61E22237">
           <v:shapetype id="_x0000_t75" coordsize="21600,21600" o:spt="75" o:preferrelative="t" path="m@4@5l@4@11@9@11@9@5xe" filled="f" stroked="f">
             <v:stroke joinstyle="miter"/>
             <v:formulas>
@@ -4021,10 +4021,10 @@
             <v:path o:extrusionok="f" gradientshapeok="t" o:connecttype="rect"/>
             <o:lock v:ext="edit" aspectratio="t"/>
           </v:shapetype>
-          <v:shape id="_x0000_i1025" type="#_x0000_t75" style="width:468pt;height:183.75pt" o:ole="">
+          <v:shape id="_x0000_i1027" type="#_x0000_t75" style="width:467.25pt;height:224.25pt" o:ole="">
             <v:imagedata r:id="rId7" o:title=""/>
           </v:shape>
-          <o:OLEObject Type="Embed" ProgID="Visio.Drawing.15" ShapeID="_x0000_i1025" DrawAspect="Content" ObjectID="_1586018262" r:id="rId8"/>
+          <o:OLEObject Type="Embed" ProgID="Visio.Drawing.15" ShapeID="_x0000_i1027" DrawAspect="Content" ObjectID="_1586515281" r:id="rId8"/>
         </w:object>
       </w:r>
       <w:bookmarkStart w:id="0" w:name="_GoBack"/>

</xml_diff>